<commit_message>
Remove docx from repo
</commit_message>
<xml_diff>
--- a/Practicals/prac3/notes/practical_three.docx
+++ b/Practicals/prac3/notes/practical_three.docx
@@ -1,6 +1,6 @@
 
 <file path=word/document.xml><?xml version="1.0" encoding="utf-8"?>
-<w:document xmlns:wpc="http://schemas.microsoft.com/office/word/2010/wordprocessingCanvas" xmlns:mc="http://schemas.openxmlformats.org/markup-compatibility/2006" xmlns:o="urn:schemas-microsoft-com:office:office" xmlns:r="http://schemas.openxmlformats.org/officeDocument/2006/relationships" xmlns:m="http://schemas.openxmlformats.org/officeDocument/2006/math" xmlns:v="urn:schemas-microsoft-com:vml" xmlns:wp14="http://schemas.microsoft.com/office/word/2010/wordprocessingDrawing" xmlns:wp="http://schemas.openxmlformats.org/drawingml/2006/wordprocessingDrawing" xmlns:w10="urn:schemas-microsoft-com:office:word" xmlns:w="http://schemas.openxmlformats.org/wordprocessingml/2006/main" xmlns:w14="http://schemas.microsoft.com/office/word/2010/wordml" xmlns:w15="http://schemas.microsoft.com/office/word/2012/wordml" xmlns:wpg="http://schemas.microsoft.com/office/word/2010/wordprocessingGroup" xmlns:wpi="http://schemas.microsoft.com/office/word/2010/wordprocessingInk" xmlns:wne="http://schemas.microsoft.com/office/word/2006/wordml" xmlns:wps="http://schemas.microsoft.com/office/word/2010/wordprocessingShape" mc:Ignorable="w14 w15 wp14">
+<w:document xmlns:wpc="http://schemas.microsoft.com/office/word/2010/wordprocessingCanvas" xmlns:cx="http://schemas.microsoft.com/office/drawing/2014/chartex" xmlns:cx1="http://schemas.microsoft.com/office/drawing/2015/9/8/chartex" xmlns:cx2="http://schemas.microsoft.com/office/drawing/2015/10/21/chartex" xmlns:cx3="http://schemas.microsoft.com/office/drawing/2016/5/9/chartex" xmlns:cx4="http://schemas.microsoft.com/office/drawing/2016/5/10/chartex" xmlns:cx5="http://schemas.microsoft.com/office/drawing/2016/5/11/chartex" xmlns:cx6="http://schemas.microsoft.com/office/drawing/2016/5/12/chartex" xmlns:cx7="http://schemas.microsoft.com/office/drawing/2016/5/13/chartex" xmlns:cx8="http://schemas.microsoft.com/office/drawing/2016/5/14/chartex" xmlns:mc="http://schemas.openxmlformats.org/markup-compatibility/2006" xmlns:aink="http://schemas.microsoft.com/office/drawing/2016/ink" xmlns:am3d="http://schemas.microsoft.com/office/drawing/2017/model3d" xmlns:o="urn:schemas-microsoft-com:office:office" xmlns:r="http://schemas.openxmlformats.org/officeDocument/2006/relationships" xmlns:m="http://schemas.openxmlformats.org/officeDocument/2006/math" xmlns:v="urn:schemas-microsoft-com:vml" xmlns:wp14="http://schemas.microsoft.com/office/word/2010/wordprocessingDrawing" xmlns:wp="http://schemas.openxmlformats.org/drawingml/2006/wordprocessingDrawing" xmlns:w10="urn:schemas-microsoft-com:office:word" xmlns:w="http://schemas.openxmlformats.org/wordprocessingml/2006/main" xmlns:w14="http://schemas.microsoft.com/office/word/2010/wordml" xmlns:w15="http://schemas.microsoft.com/office/word/2012/wordml" xmlns:w16cex="http://schemas.microsoft.com/office/word/2018/wordml/cex" xmlns:w16cid="http://schemas.microsoft.com/office/word/2016/wordml/cid" xmlns:w16="http://schemas.microsoft.com/office/word/2018/wordml" xmlns:w16se="http://schemas.microsoft.com/office/word/2015/wordml/symex" xmlns:wpg="http://schemas.microsoft.com/office/word/2010/wordprocessingGroup" xmlns:wpi="http://schemas.microsoft.com/office/word/2010/wordprocessingInk" xmlns:wne="http://schemas.microsoft.com/office/word/2006/wordml" xmlns:wps="http://schemas.microsoft.com/office/word/2010/wordprocessingShape" mc:Ignorable="w14 w15 w16se w16cid w16 w16cex wp14">
   <w:body>
     <w:p>
       <w:pPr>
@@ -160,58 +160,248 @@
         <w:spacing w:line="240" w:lineRule="auto"/>
       </w:pPr>
       <w:r>
-        <w:t xml:space="preserve">All </w:t>
-      </w:r>
-      <w:proofErr w:type="spellStart"/>
-      <w:r>
-        <w:t>practicals</w:t>
-      </w:r>
-      <w:proofErr w:type="spellEnd"/>
-      <w:r>
-        <w:t xml:space="preserve"> for this course will be carried out on the Universities ARCUS-B computer. To understand how </w:t>
-      </w:r>
-      <w:r>
-        <w:t>to use ARCUS-B see the slides from lecture 3</w:t>
-      </w:r>
-      <w:r>
-        <w:t xml:space="preserve">. As a reminder log in using </w:t>
-      </w:r>
-      <w:proofErr w:type="spellStart"/>
-      <w:proofErr w:type="gramStart"/>
-      <w:r>
-        <w:t>ssh</w:t>
-      </w:r>
-      <w:proofErr w:type="spellEnd"/>
-      <w:proofErr w:type="gramEnd"/>
-      <w:r>
-        <w:t xml:space="preserve"> as follows:</w:t>
-      </w:r>
-    </w:p>
-    <w:p>
-      <w:pPr>
-        <w:spacing w:line="240" w:lineRule="auto"/>
-      </w:pPr>
-      <w:proofErr w:type="spellStart"/>
-      <w:proofErr w:type="gramStart"/>
-      <w:r>
-        <w:t>ssh</w:t>
-      </w:r>
-      <w:proofErr w:type="spellEnd"/>
-      <w:proofErr w:type="gramEnd"/>
-      <w:r>
-        <w:t xml:space="preserve"> –CX </w:t>
+        <w:t>All practical</w:t>
+      </w:r>
+      <w:r>
+        <w:t xml:space="preserve"> </w:t>
+      </w:r>
+      <w:r>
+        <w:t>s</w:t>
+      </w:r>
+      <w:r>
+        <w:t>essions</w:t>
+      </w:r>
+      <w:r>
+        <w:t xml:space="preserve"> for this course will be carried out on the Universities ARCUS-</w:t>
+      </w:r>
+      <w:r>
+        <w:t>HTC</w:t>
+      </w:r>
+      <w:r>
+        <w:t xml:space="preserve"> computer. To understand how </w:t>
+      </w:r>
+      <w:r>
+        <w:t>to use ARCUS-</w:t>
+      </w:r>
+      <w:r>
+        <w:t>HTC</w:t>
+      </w:r>
+      <w:r>
+        <w:t xml:space="preserve"> see the </w:t>
+      </w:r>
+      <w:r>
+        <w:t>introduction video</w:t>
+      </w:r>
+      <w:r>
+        <w:t xml:space="preserve"> and for more details </w:t>
+      </w:r>
+      <w:r>
+        <w:t xml:space="preserve">watch the video demonstrations in lecture </w:t>
+      </w:r>
+      <w:r>
+        <w:t>3</w:t>
+      </w:r>
+      <w:r>
+        <w:t>. As a reminder</w:t>
+      </w:r>
+      <w:r>
+        <w:t>:</w:t>
+      </w:r>
+    </w:p>
+    <w:p>
+      <w:pPr>
+        <w:spacing w:line="240" w:lineRule="auto"/>
+      </w:pPr>
+    </w:p>
+    <w:p>
+      <w:pPr>
+        <w:pStyle w:val="ListParagraph"/>
+        <w:numPr>
+          <w:ilvl w:val="0"/>
+          <w:numId w:val="4"/>
+        </w:numPr>
+        <w:spacing w:line="240" w:lineRule="auto"/>
+      </w:pPr>
+      <w:r>
+        <w:t>Connect to the university VPN</w:t>
+      </w:r>
+      <w:r>
+        <w:t xml:space="preserve"> (</w:t>
+      </w:r>
+      <w:r>
+        <w:t>instructions can be found on canvas</w:t>
+      </w:r>
+      <w:r>
+        <w:t>)</w:t>
+      </w:r>
+      <w:r>
+        <w:t>.</w:t>
+      </w:r>
+    </w:p>
+    <w:p>
+      <w:pPr>
+        <w:pStyle w:val="ListParagraph"/>
+        <w:numPr>
+          <w:ilvl w:val="0"/>
+          <w:numId w:val="4"/>
+        </w:numPr>
+        <w:spacing w:line="240" w:lineRule="auto"/>
+      </w:pPr>
+      <w:r>
+        <w:t xml:space="preserve">Open </w:t>
+      </w:r>
+      <w:r>
+        <w:t>M</w:t>
+      </w:r>
+      <w:r>
+        <w:t>oba</w:t>
+      </w:r>
+      <w:r>
+        <w:t>X</w:t>
+      </w:r>
+      <w:r>
+        <w:t xml:space="preserve">term </w:t>
+      </w:r>
+      <w:r>
+        <w:t xml:space="preserve">(Windows) </w:t>
+      </w:r>
+      <w:r>
+        <w:t>or</w:t>
+      </w:r>
+      <w:r>
+        <w:t xml:space="preserve"> XQuartz (Mac)</w:t>
+      </w:r>
+      <w:r>
+        <w:t xml:space="preserve"> and open a ssh session.</w:t>
+      </w:r>
+      <w:r>
+        <w:t xml:space="preserve"> </w:t>
+      </w:r>
+    </w:p>
+    <w:p>
+      <w:pPr>
+        <w:pStyle w:val="ListParagraph"/>
+        <w:numPr>
+          <w:ilvl w:val="0"/>
+          <w:numId w:val="4"/>
+        </w:numPr>
+        <w:spacing w:line="240" w:lineRule="auto"/>
+      </w:pPr>
+      <w:r>
+        <w:t xml:space="preserve">Connect to </w:t>
+      </w:r>
+      <w:r>
+        <w:t xml:space="preserve">“oscgate” </w:t>
+      </w:r>
+      <w:r>
+        <w:t>by</w:t>
+      </w:r>
+      <w:r>
+        <w:t>:</w:t>
+      </w:r>
+    </w:p>
+    <w:p>
+      <w:pPr>
+        <w:pStyle w:val="ListParagraph"/>
+        <w:numPr>
+          <w:ilvl w:val="1"/>
+          <w:numId w:val="4"/>
+        </w:numPr>
+        <w:spacing w:line="240" w:lineRule="auto"/>
+      </w:pPr>
+      <w:r>
+        <w:t>S</w:t>
+      </w:r>
+      <w:r>
+        <w:t>etting “</w:t>
+      </w:r>
+      <w:r>
+        <w:rPr>
+          <w:i/>
+          <w:iCs/>
+        </w:rPr>
+        <w:t>remote host</w:t>
+      </w:r>
+      <w:r>
+        <w:t>” to be</w:t>
+      </w:r>
+      <w:r>
+        <w:t xml:space="preserve"> oscgate.arc.ox.ac.uk</w:t>
+      </w:r>
+      <w:r>
+        <w:t xml:space="preserve"> </w:t>
+      </w:r>
+    </w:p>
+    <w:p>
+      <w:pPr>
+        <w:pStyle w:val="ListParagraph"/>
+        <w:numPr>
+          <w:ilvl w:val="1"/>
+          <w:numId w:val="4"/>
+        </w:numPr>
+        <w:spacing w:line="240" w:lineRule="auto"/>
+      </w:pPr>
+      <w:r>
+        <w:t xml:space="preserve">Tick </w:t>
+      </w:r>
+      <w:r>
+        <w:t>“</w:t>
+      </w:r>
+      <w:r>
+        <w:rPr>
+          <w:i/>
+          <w:iCs/>
+        </w:rPr>
+        <w:t>specify username</w:t>
+      </w:r>
+      <w:r>
+        <w:t>”</w:t>
+      </w:r>
+      <w:r>
+        <w:t xml:space="preserve"> and set it to </w:t>
+      </w:r>
+      <w:r>
+        <w:t xml:space="preserve">teachingXY (where this </w:t>
+      </w:r>
+      <w:r>
+        <w:t>is</w:t>
+      </w:r>
+      <w:r>
+        <w:t xml:space="preserve"> the username we have issued you with)</w:t>
+      </w:r>
+    </w:p>
+    <w:p>
+      <w:pPr>
+        <w:pStyle w:val="ListParagraph"/>
+        <w:numPr>
+          <w:ilvl w:val="0"/>
+          <w:numId w:val="4"/>
+        </w:numPr>
+        <w:spacing w:line="240" w:lineRule="auto"/>
+      </w:pPr>
+      <w:r>
+        <w:t xml:space="preserve">This will open a shell, from here you can connect to </w:t>
+      </w:r>
+      <w:r>
+        <w:t>“arcus-htc” using ssh as follows:</w:t>
+      </w:r>
+    </w:p>
+    <w:p>
+      <w:pPr>
+        <w:spacing w:line="240" w:lineRule="auto"/>
+        <w:ind w:left="771" w:firstLine="669"/>
+      </w:pPr>
+      <w:r>
+        <w:t xml:space="preserve">ssh –CX </w:t>
       </w:r>
       <w:hyperlink r:id="rId5" w:history="1">
         <w:r>
           <w:rPr>
             <w:rStyle w:val="Hyperlink"/>
           </w:rPr>
-          <w:t>teachingXY@arcus-b.arc.ox.ac.uk</w:t>
+          <w:t>teachingXY@arcus-htc</w:t>
         </w:r>
       </w:hyperlink>
-      <w:r>
-        <w:t xml:space="preserve"> </w:t>
-      </w:r>
     </w:p>
     <w:p>
       <w:pPr>
@@ -221,15 +411,7 @@
         <w:t>Where</w:t>
       </w:r>
       <w:r>
-        <w:t xml:space="preserve"> </w:t>
-      </w:r>
-      <w:proofErr w:type="spellStart"/>
-      <w:r>
-        <w:t>teachingXY</w:t>
-      </w:r>
-      <w:proofErr w:type="spellEnd"/>
-      <w:r>
-        <w:t xml:space="preserve"> is the accou</w:t>
+        <w:t xml:space="preserve"> teachingXY is the accou</w:t>
       </w:r>
       <w:r>
         <w:t>nt that we have issued you with</w:t>
@@ -301,15 +483,7 @@
         <w:spacing w:line="240" w:lineRule="auto"/>
       </w:pPr>
       <w:r>
-        <w:t xml:space="preserve">If you have not done so clone the </w:t>
-      </w:r>
-      <w:proofErr w:type="spellStart"/>
-      <w:r>
-        <w:t>github</w:t>
-      </w:r>
-      <w:proofErr w:type="spellEnd"/>
-      <w:r>
-        <w:t xml:space="preserve"> repo for this CWM. To do this, at the command prompt type:</w:t>
+        <w:t>If you have not done so clone the github repo for this CWM. To do this, at the command prompt type:</w:t>
       </w:r>
     </w:p>
     <w:p>
@@ -326,29 +500,72 @@
       <w:r>
         <w:t xml:space="preserve">$ </w:t>
       </w:r>
-      <w:proofErr w:type="gramStart"/>
-      <w:r>
-        <w:t>git</w:t>
-      </w:r>
-      <w:proofErr w:type="gramEnd"/>
-      <w:r>
-        <w:t xml:space="preserve"> clone </w:t>
-      </w:r>
-      <w:r>
-        <w:rPr>
-          <w:rFonts w:ascii="Consolas" w:hAnsi="Consolas"/>
-          <w:color w:val="24292E"/>
-          <w:sz w:val="18"/>
-          <w:szCs w:val="18"/>
-        </w:rPr>
-        <w:t>https://github.com/wesarmour/CWM-in-HPC-and-Scientific-Computing.git</w:t>
-      </w:r>
-    </w:p>
-    <w:p>
-      <w:pPr>
-        <w:pStyle w:val="ListParagraph"/>
-        <w:spacing w:line="240" w:lineRule="auto"/>
-      </w:pPr>
+      <w:r>
+        <w:t>module load  git</w:t>
+      </w:r>
+    </w:p>
+    <w:p>
+      <w:pPr>
+        <w:pStyle w:val="ListParagraph"/>
+        <w:spacing w:line="240" w:lineRule="auto"/>
+      </w:pPr>
+      <w:r>
+        <w:lastRenderedPageBreak/>
+        <w:t xml:space="preserve">$ git clone </w:t>
+      </w:r>
+      <w:hyperlink r:id="rId6" w:history="1">
+        <w:r>
+          <w:rPr>
+            <w:rStyle w:val="Hyperlink"/>
+          </w:rPr>
+          <w:t>https://github.com/wesarmour/CWM-in-HPC-and-Scientific-Computing-2020.git</w:t>
+        </w:r>
+      </w:hyperlink>
+      <w:r>
+        <w:t xml:space="preserve"> </w:t>
+      </w:r>
+    </w:p>
+    <w:p>
+      <w:pPr>
+        <w:pStyle w:val="ListParagraph"/>
+        <w:spacing w:line="240" w:lineRule="auto"/>
+      </w:pPr>
+    </w:p>
+    <w:p>
+      <w:pPr>
+        <w:pStyle w:val="ListParagraph"/>
+        <w:spacing w:line="240" w:lineRule="auto"/>
+      </w:pPr>
+      <w:r>
+        <w:t xml:space="preserve">If you have already cloned the repo, </w:t>
+      </w:r>
+      <w:r>
+        <w:t>pull it again to ensure you are working with the most up-to-date codes:</w:t>
+      </w:r>
+    </w:p>
+    <w:p>
+      <w:pPr>
+        <w:pStyle w:val="ListParagraph"/>
+        <w:spacing w:line="240" w:lineRule="auto"/>
+      </w:pPr>
+    </w:p>
+    <w:p>
+      <w:pPr>
+        <w:pStyle w:val="ListParagraph"/>
+        <w:spacing w:line="240" w:lineRule="auto"/>
+      </w:pPr>
+      <w:r>
+        <w:t>$ module load  git</w:t>
+      </w:r>
+    </w:p>
+    <w:p>
+      <w:pPr>
+        <w:pStyle w:val="ListParagraph"/>
+        <w:spacing w:line="240" w:lineRule="auto"/>
+      </w:pPr>
+      <w:r>
+        <w:t>$ git pull</w:t>
+      </w:r>
     </w:p>
     <w:p>
       <w:pPr>
@@ -375,23 +592,16 @@
         <w:ind w:left="720"/>
       </w:pPr>
       <w:r>
-        <w:t xml:space="preserve">$ </w:t>
-      </w:r>
-      <w:proofErr w:type="gramStart"/>
-      <w:r>
-        <w:t>cd</w:t>
-      </w:r>
-      <w:proofErr w:type="gramEnd"/>
-      <w:r>
-        <w:t xml:space="preserve"> CWM-in-HPC-and-Scientific-Computing/</w:t>
-      </w:r>
-      <w:proofErr w:type="spellStart"/>
-      <w:r>
-        <w:t>practicals</w:t>
-      </w:r>
-      <w:proofErr w:type="spellEnd"/>
-      <w:r>
-        <w:t>/prac3/examples/</w:t>
+        <w:t>$ cd</w:t>
+      </w:r>
+      <w:r>
+        <w:t xml:space="preserve"> CWM-in-HPC-and-Scientific-Computing</w:t>
+      </w:r>
+      <w:r>
+        <w:t>-2020</w:t>
+      </w:r>
+      <w:r>
+        <w:t>/practicals/prac3/examples/</w:t>
       </w:r>
     </w:p>
     <w:p>
@@ -410,15 +620,7 @@
         <w:spacing w:line="240" w:lineRule="auto"/>
       </w:pPr>
       <w:r>
-        <w:t xml:space="preserve">Now use the </w:t>
-      </w:r>
-      <w:proofErr w:type="spellStart"/>
-      <w:r>
-        <w:t>Makefile</w:t>
-      </w:r>
-      <w:proofErr w:type="spellEnd"/>
-      <w:r>
-        <w:t xml:space="preserve"> provided to compile all of the source codes, simply type make:</w:t>
+        <w:t>Now use the Makefile provided to compile all of the source codes, simply type make:</w:t>
       </w:r>
     </w:p>
     <w:p>
@@ -435,32 +637,8 @@
         <w:spacing w:after="0" w:line="240" w:lineRule="auto"/>
         <w:ind w:left="720"/>
       </w:pPr>
-      <w:proofErr w:type="spellStart"/>
-      <w:proofErr w:type="gramStart"/>
-      <w:r>
-        <w:lastRenderedPageBreak/>
-        <w:t>gcc</w:t>
-      </w:r>
-      <w:proofErr w:type="spellEnd"/>
-      <w:proofErr w:type="gramEnd"/>
-      <w:r>
-        <w:t xml:space="preserve"> </w:t>
-      </w:r>
-      <w:proofErr w:type="spellStart"/>
-      <w:r>
-        <w:t>example_one.c</w:t>
-      </w:r>
-      <w:proofErr w:type="spellEnd"/>
-      <w:r>
-        <w:t xml:space="preserve"> -o </w:t>
-      </w:r>
-      <w:proofErr w:type="spellStart"/>
-      <w:r>
-        <w:t>example_one</w:t>
-      </w:r>
-      <w:proofErr w:type="spellEnd"/>
-      <w:r>
-        <w:t xml:space="preserve">  </w:t>
+      <w:r>
+        <w:t xml:space="preserve">gcc example_one.c -o example_one  </w:t>
       </w:r>
     </w:p>
     <w:p>
@@ -468,31 +646,8 @@
         <w:spacing w:after="0" w:line="240" w:lineRule="auto"/>
         <w:ind w:left="720"/>
       </w:pPr>
-      <w:proofErr w:type="spellStart"/>
-      <w:proofErr w:type="gramStart"/>
-      <w:r>
-        <w:t>gcc</w:t>
-      </w:r>
-      <w:proofErr w:type="spellEnd"/>
-      <w:proofErr w:type="gramEnd"/>
-      <w:r>
-        <w:t xml:space="preserve"> </w:t>
-      </w:r>
-      <w:proofErr w:type="spellStart"/>
-      <w:r>
-        <w:t>example_two.c</w:t>
-      </w:r>
-      <w:proofErr w:type="spellEnd"/>
-      <w:r>
-        <w:t xml:space="preserve"> -o </w:t>
-      </w:r>
-      <w:proofErr w:type="spellStart"/>
-      <w:r>
-        <w:t>example_two</w:t>
-      </w:r>
-      <w:proofErr w:type="spellEnd"/>
-      <w:r>
-        <w:t xml:space="preserve">  </w:t>
+      <w:r>
+        <w:t xml:space="preserve">gcc example_two.c -o example_two  </w:t>
       </w:r>
     </w:p>
     <w:p>
@@ -500,31 +655,8 @@
         <w:spacing w:after="0" w:line="240" w:lineRule="auto"/>
         <w:ind w:left="720"/>
       </w:pPr>
-      <w:proofErr w:type="spellStart"/>
-      <w:proofErr w:type="gramStart"/>
-      <w:r>
-        <w:t>gcc</w:t>
-      </w:r>
-      <w:proofErr w:type="spellEnd"/>
-      <w:proofErr w:type="gramEnd"/>
-      <w:r>
-        <w:t xml:space="preserve"> </w:t>
-      </w:r>
-      <w:proofErr w:type="spellStart"/>
-      <w:r>
-        <w:t>example_three.c</w:t>
-      </w:r>
-      <w:proofErr w:type="spellEnd"/>
-      <w:r>
-        <w:t xml:space="preserve"> -o </w:t>
-      </w:r>
-      <w:proofErr w:type="spellStart"/>
-      <w:r>
-        <w:t>example_three</w:t>
-      </w:r>
-      <w:proofErr w:type="spellEnd"/>
-      <w:r>
-        <w:t xml:space="preserve">  </w:t>
+      <w:r>
+        <w:t xml:space="preserve">gcc example_three.c -o example_three  </w:t>
       </w:r>
     </w:p>
     <w:p>
@@ -532,31 +664,8 @@
         <w:spacing w:after="0" w:line="240" w:lineRule="auto"/>
         <w:ind w:left="720"/>
       </w:pPr>
-      <w:proofErr w:type="spellStart"/>
-      <w:proofErr w:type="gramStart"/>
-      <w:r>
-        <w:t>gcc</w:t>
-      </w:r>
-      <w:proofErr w:type="spellEnd"/>
-      <w:proofErr w:type="gramEnd"/>
-      <w:r>
-        <w:t xml:space="preserve"> </w:t>
-      </w:r>
-      <w:proofErr w:type="spellStart"/>
-      <w:r>
-        <w:t>example_four.c</w:t>
-      </w:r>
-      <w:proofErr w:type="spellEnd"/>
-      <w:r>
-        <w:t xml:space="preserve"> -o </w:t>
-      </w:r>
-      <w:proofErr w:type="spellStart"/>
-      <w:r>
-        <w:t>example_four</w:t>
-      </w:r>
-      <w:proofErr w:type="spellEnd"/>
-      <w:r>
-        <w:t xml:space="preserve">  </w:t>
+      <w:r>
+        <w:t xml:space="preserve">gcc example_four.c -o example_four  </w:t>
       </w:r>
     </w:p>
     <w:p>
@@ -564,31 +673,8 @@
         <w:spacing w:after="0" w:line="240" w:lineRule="auto"/>
         <w:ind w:left="720"/>
       </w:pPr>
-      <w:proofErr w:type="spellStart"/>
-      <w:proofErr w:type="gramStart"/>
-      <w:r>
-        <w:t>gcc</w:t>
-      </w:r>
-      <w:proofErr w:type="spellEnd"/>
-      <w:proofErr w:type="gramEnd"/>
-      <w:r>
-        <w:t xml:space="preserve"> </w:t>
-      </w:r>
-      <w:proofErr w:type="spellStart"/>
-      <w:r>
-        <w:t>example_five.c</w:t>
-      </w:r>
-      <w:proofErr w:type="spellEnd"/>
-      <w:r>
-        <w:t xml:space="preserve"> -o </w:t>
-      </w:r>
-      <w:proofErr w:type="spellStart"/>
-      <w:r>
-        <w:t>example_five</w:t>
-      </w:r>
-      <w:proofErr w:type="spellEnd"/>
-      <w:r>
-        <w:t xml:space="preserve">  </w:t>
+      <w:r>
+        <w:t xml:space="preserve">gcc example_five.c -o example_five  </w:t>
       </w:r>
     </w:p>
     <w:p>
@@ -596,31 +682,8 @@
         <w:spacing w:after="0" w:line="240" w:lineRule="auto"/>
         <w:ind w:left="720"/>
       </w:pPr>
-      <w:proofErr w:type="spellStart"/>
-      <w:proofErr w:type="gramStart"/>
-      <w:r>
-        <w:t>gcc</w:t>
-      </w:r>
-      <w:proofErr w:type="spellEnd"/>
-      <w:proofErr w:type="gramEnd"/>
-      <w:r>
-        <w:t xml:space="preserve"> </w:t>
-      </w:r>
-      <w:proofErr w:type="spellStart"/>
-      <w:r>
-        <w:t>example_six.c</w:t>
-      </w:r>
-      <w:proofErr w:type="spellEnd"/>
-      <w:r>
-        <w:t xml:space="preserve"> -o </w:t>
-      </w:r>
-      <w:proofErr w:type="spellStart"/>
-      <w:r>
-        <w:t>example_six</w:t>
-      </w:r>
-      <w:proofErr w:type="spellEnd"/>
-      <w:r>
-        <w:t xml:space="preserve">  </w:t>
+      <w:r>
+        <w:t xml:space="preserve">gcc example_six.c -o example_six  </w:t>
       </w:r>
     </w:p>
     <w:p>
@@ -628,31 +691,8 @@
         <w:spacing w:after="0" w:line="240" w:lineRule="auto"/>
         <w:ind w:left="720"/>
       </w:pPr>
-      <w:proofErr w:type="spellStart"/>
-      <w:proofErr w:type="gramStart"/>
-      <w:r>
-        <w:t>gcc</w:t>
-      </w:r>
-      <w:proofErr w:type="spellEnd"/>
-      <w:proofErr w:type="gramEnd"/>
-      <w:r>
-        <w:t xml:space="preserve"> </w:t>
-      </w:r>
-      <w:proofErr w:type="spellStart"/>
-      <w:r>
-        <w:t>example_seven.c</w:t>
-      </w:r>
-      <w:proofErr w:type="spellEnd"/>
-      <w:r>
-        <w:t xml:space="preserve"> -o </w:t>
-      </w:r>
-      <w:proofErr w:type="spellStart"/>
-      <w:r>
-        <w:t>example_seven</w:t>
-      </w:r>
-      <w:proofErr w:type="spellEnd"/>
-      <w:r>
-        <w:t xml:space="preserve">  </w:t>
+      <w:r>
+        <w:t xml:space="preserve">gcc example_seven.c -o example_seven  </w:t>
       </w:r>
     </w:p>
     <w:p>
@@ -660,31 +700,8 @@
         <w:spacing w:after="0" w:line="240" w:lineRule="auto"/>
         <w:ind w:left="720"/>
       </w:pPr>
-      <w:proofErr w:type="spellStart"/>
-      <w:proofErr w:type="gramStart"/>
-      <w:r>
-        <w:t>gcc</w:t>
-      </w:r>
-      <w:proofErr w:type="spellEnd"/>
-      <w:proofErr w:type="gramEnd"/>
-      <w:r>
-        <w:t xml:space="preserve"> </w:t>
-      </w:r>
-      <w:proofErr w:type="spellStart"/>
-      <w:r>
-        <w:t>example_eight.c</w:t>
-      </w:r>
-      <w:proofErr w:type="spellEnd"/>
-      <w:r>
-        <w:t xml:space="preserve"> -o </w:t>
-      </w:r>
-      <w:proofErr w:type="spellStart"/>
-      <w:r>
-        <w:t>example_eight</w:t>
-      </w:r>
-      <w:proofErr w:type="spellEnd"/>
-      <w:r>
-        <w:t xml:space="preserve">  </w:t>
+      <w:r>
+        <w:t xml:space="preserve">gcc example_eight.c -o example_eight  </w:t>
       </w:r>
     </w:p>
     <w:p>
@@ -692,31 +709,8 @@
         <w:spacing w:after="0" w:line="240" w:lineRule="auto"/>
         <w:ind w:left="720"/>
       </w:pPr>
-      <w:proofErr w:type="spellStart"/>
-      <w:proofErr w:type="gramStart"/>
-      <w:r>
-        <w:t>gcc</w:t>
-      </w:r>
-      <w:proofErr w:type="spellEnd"/>
-      <w:proofErr w:type="gramEnd"/>
-      <w:r>
-        <w:t xml:space="preserve"> </w:t>
-      </w:r>
-      <w:proofErr w:type="spellStart"/>
-      <w:r>
-        <w:t>example_nine.c</w:t>
-      </w:r>
-      <w:proofErr w:type="spellEnd"/>
-      <w:r>
-        <w:t xml:space="preserve"> -o </w:t>
-      </w:r>
-      <w:proofErr w:type="spellStart"/>
-      <w:r>
-        <w:t>example_nine</w:t>
-      </w:r>
-      <w:proofErr w:type="spellEnd"/>
-      <w:r>
-        <w:t xml:space="preserve">  </w:t>
+      <w:r>
+        <w:t xml:space="preserve">gcc example_nine.c -o example_nine  </w:t>
       </w:r>
     </w:p>
     <w:p>
@@ -724,31 +718,8 @@
         <w:spacing w:after="0" w:line="240" w:lineRule="auto"/>
         <w:ind w:left="720"/>
       </w:pPr>
-      <w:proofErr w:type="spellStart"/>
-      <w:proofErr w:type="gramStart"/>
-      <w:r>
-        <w:t>gcc</w:t>
-      </w:r>
-      <w:proofErr w:type="spellEnd"/>
-      <w:proofErr w:type="gramEnd"/>
-      <w:r>
-        <w:t xml:space="preserve"> </w:t>
-      </w:r>
-      <w:proofErr w:type="spellStart"/>
-      <w:r>
-        <w:t>example_ten.c</w:t>
-      </w:r>
-      <w:proofErr w:type="spellEnd"/>
-      <w:r>
-        <w:t xml:space="preserve"> -o </w:t>
-      </w:r>
-      <w:proofErr w:type="spellStart"/>
-      <w:r>
-        <w:t>example_ten</w:t>
-      </w:r>
-      <w:proofErr w:type="spellEnd"/>
-      <w:r>
-        <w:t xml:space="preserve">  </w:t>
+      <w:r>
+        <w:t xml:space="preserve">gcc example_ten.c -o example_ten  </w:t>
       </w:r>
     </w:p>
     <w:p>
@@ -756,31 +727,8 @@
         <w:spacing w:after="0" w:line="240" w:lineRule="auto"/>
         <w:ind w:left="720"/>
       </w:pPr>
-      <w:proofErr w:type="spellStart"/>
-      <w:proofErr w:type="gramStart"/>
-      <w:r>
-        <w:t>gcc</w:t>
-      </w:r>
-      <w:proofErr w:type="spellEnd"/>
-      <w:proofErr w:type="gramEnd"/>
-      <w:r>
-        <w:t xml:space="preserve"> </w:t>
-      </w:r>
-      <w:proofErr w:type="spellStart"/>
-      <w:r>
-        <w:t>example_eleven.c</w:t>
-      </w:r>
-      <w:proofErr w:type="spellEnd"/>
-      <w:r>
-        <w:t xml:space="preserve"> -o </w:t>
-      </w:r>
-      <w:proofErr w:type="spellStart"/>
-      <w:r>
-        <w:t>example_eleven</w:t>
-      </w:r>
-      <w:proofErr w:type="spellEnd"/>
-      <w:r>
-        <w:t xml:space="preserve">  </w:t>
+      <w:r>
+        <w:t xml:space="preserve">gcc example_eleven.c -o example_eleven  </w:t>
       </w:r>
     </w:p>
     <w:p>
@@ -818,18 +766,8 @@
         <w:spacing w:after="0" w:line="240" w:lineRule="auto"/>
         <w:ind w:left="720"/>
       </w:pPr>
-      <w:proofErr w:type="gramStart"/>
-      <w:r>
-        <w:t>$ ./</w:t>
-      </w:r>
-      <w:proofErr w:type="spellStart"/>
-      <w:proofErr w:type="gramEnd"/>
-      <w:r>
-        <w:t>example_seven</w:t>
-      </w:r>
-      <w:proofErr w:type="spellEnd"/>
-      <w:r>
-        <w:t xml:space="preserve"> </w:t>
+      <w:r>
+        <w:t xml:space="preserve">$ ./example_seven </w:t>
       </w:r>
     </w:p>
     <w:p>
@@ -915,8 +853,9 @@
           <w:noProof/>
           <w:lang w:eastAsia="en-GB"/>
         </w:rPr>
+        <w:lastRenderedPageBreak/>
         <w:drawing>
-          <wp:inline distT="0" distB="0" distL="0" distR="0" wp14:anchorId="07F6A2D3" wp14:editId="1BD12AA2">
+          <wp:inline distT="0" distB="0" distL="0" distR="0" wp14:anchorId="44061FE7" wp14:editId="44061FE8">
             <wp:extent cx="3456305" cy="3363595"/>
             <wp:effectExtent l="0" t="0" r="0" b="8255"/>
             <wp:docPr id="1" name="Picture 1" descr="Image result for circular crop circle"/>
@@ -933,7 +872,7 @@
                     </pic:cNvPicPr>
                   </pic:nvPicPr>
                   <pic:blipFill>
-                    <a:blip r:embed="rId6">
+                    <a:blip r:embed="rId7">
                       <a:extLst>
                         <a:ext uri="{28A0092B-C50C-407E-A947-70E740481C1C}">
                           <a14:useLocalDpi xmlns:a14="http://schemas.microsoft.com/office/drawing/2010/main" val="0"/>
@@ -970,7 +909,6 @@
         <w:spacing w:line="240" w:lineRule="auto"/>
       </w:pPr>
       <w:r>
-        <w:lastRenderedPageBreak/>
         <w:t>He now needs to work out how much of his crop has been lost. To do this he’s measured the radii</w:t>
       </w:r>
       <w:r>
@@ -996,15 +934,7 @@
         <w:t>$cd</w:t>
       </w:r>
       <w:r>
-        <w:t xml:space="preserve"> CWM-in-HPC-and-Scientific-Computing/</w:t>
-      </w:r>
-      <w:proofErr w:type="spellStart"/>
-      <w:r>
-        <w:t>practicals</w:t>
-      </w:r>
-      <w:proofErr w:type="spellEnd"/>
-      <w:r>
-        <w:t>/prac3</w:t>
+        <w:t xml:space="preserve"> CWM-in-HPC-and-Scientific-Computing/practicals/prac3</w:t>
       </w:r>
       <w:r>
         <w:t>/code</w:t>
@@ -1053,15 +983,7 @@
         <w:t xml:space="preserve">You should take the commented code </w:t>
       </w:r>
       <w:r>
-        <w:t xml:space="preserve">(called </w:t>
-      </w:r>
-      <w:proofErr w:type="spellStart"/>
-      <w:r>
-        <w:t>barley.c</w:t>
-      </w:r>
-      <w:proofErr w:type="spellEnd"/>
-      <w:r>
-        <w:t xml:space="preserve">) </w:t>
+        <w:t xml:space="preserve">(called barley.c) </w:t>
       </w:r>
       <w:r>
         <w:t xml:space="preserve">and </w:t>
@@ -1133,23 +1055,8 @@
       <w:r>
         <w:t xml:space="preserve"> a function to your code from 7</w:t>
       </w:r>
-      <w:bookmarkStart w:id="0" w:name="_GoBack"/>
-      <w:bookmarkEnd w:id="0"/>
-      <w:r>
-        <w:t xml:space="preserve"> that calculates the area of the rectangular field. You should use the </w:t>
-      </w:r>
-      <w:proofErr w:type="spellStart"/>
-      <w:proofErr w:type="gramStart"/>
-      <w:r>
-        <w:t>scanf</w:t>
-      </w:r>
-      <w:proofErr w:type="spellEnd"/>
-      <w:r>
-        <w:t>(</w:t>
-      </w:r>
-      <w:proofErr w:type="gramEnd"/>
-      <w:r>
-        <w:t xml:space="preserve">) function to get the dimensions as input from the farmer. </w:t>
+      <w:r>
+        <w:t xml:space="preserve"> that calculates the area of the rectangular field. You should use the scanf() function to get the dimensions as input from the farmer. </w:t>
       </w:r>
     </w:p>
     <w:p>
@@ -1206,6 +1113,7 @@
           <w:b/>
           <w:i/>
         </w:rPr>
+        <w:lastRenderedPageBreak/>
         <w:t>Bonus questions</w:t>
       </w:r>
     </w:p>
@@ -1219,15 +1127,7 @@
         <w:spacing w:line="240" w:lineRule="auto"/>
       </w:pPr>
       <w:r>
-        <w:t xml:space="preserve">Create a </w:t>
-      </w:r>
-      <w:proofErr w:type="spellStart"/>
-      <w:r>
-        <w:t>Makefile</w:t>
-      </w:r>
-      <w:proofErr w:type="spellEnd"/>
-      <w:r>
-        <w:t xml:space="preserve"> for your codes</w:t>
+        <w:t>Create a Makefile for your codes</w:t>
       </w:r>
     </w:p>
     <w:p>
@@ -1240,15 +1140,7 @@
         <w:spacing w:line="240" w:lineRule="auto"/>
       </w:pPr>
       <w:r>
-        <w:t xml:space="preserve">Upload your own codes to your </w:t>
-      </w:r>
-      <w:proofErr w:type="spellStart"/>
-      <w:r>
-        <w:t>git</w:t>
-      </w:r>
-      <w:proofErr w:type="spellEnd"/>
-      <w:r>
-        <w:t xml:space="preserve"> repo</w:t>
+        <w:t>Upload your own codes to your git repo</w:t>
       </w:r>
     </w:p>
     <w:p>
@@ -1281,7 +1173,7 @@
 </file>
 
 <file path=word/numbering.xml><?xml version="1.0" encoding="utf-8"?>
-<w:numbering xmlns:wpc="http://schemas.microsoft.com/office/word/2010/wordprocessingCanvas" xmlns:mc="http://schemas.openxmlformats.org/markup-compatibility/2006" xmlns:o="urn:schemas-microsoft-com:office:office" xmlns:r="http://schemas.openxmlformats.org/officeDocument/2006/relationships" xmlns:m="http://schemas.openxmlformats.org/officeDocument/2006/math" xmlns:v="urn:schemas-microsoft-com:vml" xmlns:wp14="http://schemas.microsoft.com/office/word/2010/wordprocessingDrawing" xmlns:wp="http://schemas.openxmlformats.org/drawingml/2006/wordprocessingDrawing" xmlns:w10="urn:schemas-microsoft-com:office:word" xmlns:w="http://schemas.openxmlformats.org/wordprocessingml/2006/main" xmlns:w14="http://schemas.microsoft.com/office/word/2010/wordml" xmlns:w15="http://schemas.microsoft.com/office/word/2012/wordml" xmlns:wpg="http://schemas.microsoft.com/office/word/2010/wordprocessingGroup" xmlns:wpi="http://schemas.microsoft.com/office/word/2010/wordprocessingInk" xmlns:wne="http://schemas.microsoft.com/office/word/2006/wordml" xmlns:wps="http://schemas.microsoft.com/office/word/2010/wordprocessingShape" mc:Ignorable="w14 w15 wp14">
+<w:numbering xmlns:wpc="http://schemas.microsoft.com/office/word/2010/wordprocessingCanvas" xmlns:cx="http://schemas.microsoft.com/office/drawing/2014/chartex" xmlns:cx1="http://schemas.microsoft.com/office/drawing/2015/9/8/chartex" xmlns:cx2="http://schemas.microsoft.com/office/drawing/2015/10/21/chartex" xmlns:cx3="http://schemas.microsoft.com/office/drawing/2016/5/9/chartex" xmlns:cx4="http://schemas.microsoft.com/office/drawing/2016/5/10/chartex" xmlns:cx5="http://schemas.microsoft.com/office/drawing/2016/5/11/chartex" xmlns:cx6="http://schemas.microsoft.com/office/drawing/2016/5/12/chartex" xmlns:cx7="http://schemas.microsoft.com/office/drawing/2016/5/13/chartex" xmlns:cx8="http://schemas.microsoft.com/office/drawing/2016/5/14/chartex" xmlns:mc="http://schemas.openxmlformats.org/markup-compatibility/2006" xmlns:aink="http://schemas.microsoft.com/office/drawing/2016/ink" xmlns:am3d="http://schemas.microsoft.com/office/drawing/2017/model3d" xmlns:o="urn:schemas-microsoft-com:office:office" xmlns:r="http://schemas.openxmlformats.org/officeDocument/2006/relationships" xmlns:m="http://schemas.openxmlformats.org/officeDocument/2006/math" xmlns:v="urn:schemas-microsoft-com:vml" xmlns:wp14="http://schemas.microsoft.com/office/word/2010/wordprocessingDrawing" xmlns:wp="http://schemas.openxmlformats.org/drawingml/2006/wordprocessingDrawing" xmlns:w10="urn:schemas-microsoft-com:office:word" xmlns:w="http://schemas.openxmlformats.org/wordprocessingml/2006/main" xmlns:w14="http://schemas.microsoft.com/office/word/2010/wordml" xmlns:w15="http://schemas.microsoft.com/office/word/2012/wordml" xmlns:w16cex="http://schemas.microsoft.com/office/word/2018/wordml/cex" xmlns:w16cid="http://schemas.microsoft.com/office/word/2016/wordml/cid" xmlns:w16="http://schemas.microsoft.com/office/word/2018/wordml" xmlns:w16se="http://schemas.microsoft.com/office/word/2015/wordml/symex" xmlns:wpg="http://schemas.microsoft.com/office/word/2010/wordprocessingGroup" xmlns:wpi="http://schemas.microsoft.com/office/word/2010/wordprocessingInk" xmlns:wne="http://schemas.microsoft.com/office/word/2006/wordml" xmlns:wps="http://schemas.microsoft.com/office/word/2010/wordprocessingShape" mc:Ignorable="w14 w15 w16se w16cid w16 w16cex wp14">
   <w:abstractNum w:abstractNumId="0" w15:restartNumberingAfterBreak="0">
     <w:nsid w:val="0CDB58BD"/>
     <w:multiLevelType w:val="hybridMultilevel"/>
@@ -1571,6 +1463,92 @@
       <w:rPr>
         <w:rFonts w:ascii="Wingdings" w:hAnsi="Wingdings" w:hint="default"/>
       </w:rPr>
+    </w:lvl>
+  </w:abstractNum>
+  <w:abstractNum w:abstractNumId="3" w15:restartNumberingAfterBreak="0">
+    <w:nsid w:val="65943B49"/>
+    <w:multiLevelType w:val="hybridMultilevel"/>
+    <w:tmpl w:val="DD7ED682"/>
+    <w:lvl w:ilvl="0" w:tplc="0809000F">
+      <w:start w:val="1"/>
+      <w:numFmt w:val="decimal"/>
+      <w:lvlText w:val="%1."/>
+      <w:lvlJc w:val="left"/>
+      <w:pPr>
+        <w:ind w:left="771" w:hanging="360"/>
+      </w:pPr>
+    </w:lvl>
+    <w:lvl w:ilvl="1" w:tplc="08090019">
+      <w:start w:val="1"/>
+      <w:numFmt w:val="lowerLetter"/>
+      <w:lvlText w:val="%2."/>
+      <w:lvlJc w:val="left"/>
+      <w:pPr>
+        <w:ind w:left="1491" w:hanging="360"/>
+      </w:pPr>
+    </w:lvl>
+    <w:lvl w:ilvl="2" w:tplc="0809001B" w:tentative="1">
+      <w:start w:val="1"/>
+      <w:numFmt w:val="lowerRoman"/>
+      <w:lvlText w:val="%3."/>
+      <w:lvlJc w:val="right"/>
+      <w:pPr>
+        <w:ind w:left="2211" w:hanging="180"/>
+      </w:pPr>
+    </w:lvl>
+    <w:lvl w:ilvl="3" w:tplc="0809000F" w:tentative="1">
+      <w:start w:val="1"/>
+      <w:numFmt w:val="decimal"/>
+      <w:lvlText w:val="%4."/>
+      <w:lvlJc w:val="left"/>
+      <w:pPr>
+        <w:ind w:left="2931" w:hanging="360"/>
+      </w:pPr>
+    </w:lvl>
+    <w:lvl w:ilvl="4" w:tplc="08090019" w:tentative="1">
+      <w:start w:val="1"/>
+      <w:numFmt w:val="lowerLetter"/>
+      <w:lvlText w:val="%5."/>
+      <w:lvlJc w:val="left"/>
+      <w:pPr>
+        <w:ind w:left="3651" w:hanging="360"/>
+      </w:pPr>
+    </w:lvl>
+    <w:lvl w:ilvl="5" w:tplc="0809001B" w:tentative="1">
+      <w:start w:val="1"/>
+      <w:numFmt w:val="lowerRoman"/>
+      <w:lvlText w:val="%6."/>
+      <w:lvlJc w:val="right"/>
+      <w:pPr>
+        <w:ind w:left="4371" w:hanging="180"/>
+      </w:pPr>
+    </w:lvl>
+    <w:lvl w:ilvl="6" w:tplc="0809000F" w:tentative="1">
+      <w:start w:val="1"/>
+      <w:numFmt w:val="decimal"/>
+      <w:lvlText w:val="%7."/>
+      <w:lvlJc w:val="left"/>
+      <w:pPr>
+        <w:ind w:left="5091" w:hanging="360"/>
+      </w:pPr>
+    </w:lvl>
+    <w:lvl w:ilvl="7" w:tplc="08090019" w:tentative="1">
+      <w:start w:val="1"/>
+      <w:numFmt w:val="lowerLetter"/>
+      <w:lvlText w:val="%8."/>
+      <w:lvlJc w:val="left"/>
+      <w:pPr>
+        <w:ind w:left="5811" w:hanging="360"/>
+      </w:pPr>
+    </w:lvl>
+    <w:lvl w:ilvl="8" w:tplc="0809001B" w:tentative="1">
+      <w:start w:val="1"/>
+      <w:numFmt w:val="lowerRoman"/>
+      <w:lvlText w:val="%9."/>
+      <w:lvlJc w:val="right"/>
+      <w:pPr>
+        <w:ind w:left="6531" w:hanging="180"/>
+      </w:pPr>
     </w:lvl>
   </w:abstractNum>
   <w:num w:numId="1">
@@ -1582,11 +1560,14 @@
   <w:num w:numId="3">
     <w:abstractNumId w:val="0"/>
   </w:num>
+  <w:num w:numId="4">
+    <w:abstractNumId w:val="3"/>
+  </w:num>
 </w:numbering>
 </file>
 
 <file path=word/styles.xml><?xml version="1.0" encoding="utf-8"?>
-<w:styles xmlns:mc="http://schemas.openxmlformats.org/markup-compatibility/2006" xmlns:r="http://schemas.openxmlformats.org/officeDocument/2006/relationships" xmlns:w="http://schemas.openxmlformats.org/wordprocessingml/2006/main" xmlns:w14="http://schemas.microsoft.com/office/word/2010/wordml" xmlns:w15="http://schemas.microsoft.com/office/word/2012/wordml" mc:Ignorable="w14 w15">
+<w:styles xmlns:mc="http://schemas.openxmlformats.org/markup-compatibility/2006" xmlns:r="http://schemas.openxmlformats.org/officeDocument/2006/relationships" xmlns:w="http://schemas.openxmlformats.org/wordprocessingml/2006/main" xmlns:w14="http://schemas.microsoft.com/office/word/2010/wordml" xmlns:w15="http://schemas.microsoft.com/office/word/2012/wordml" xmlns:w16cex="http://schemas.microsoft.com/office/word/2018/wordml/cex" xmlns:w16cid="http://schemas.microsoft.com/office/word/2016/wordml/cid" xmlns:w16="http://schemas.microsoft.com/office/word/2018/wordml" xmlns:w16se="http://schemas.microsoft.com/office/word/2015/wordml/symex" mc:Ignorable="w14 w15 w16se w16cid w16 w16cex">
   <w:docDefaults>
     <w:rPrDefault>
       <w:rPr>
@@ -1602,7 +1583,7 @@
       </w:pPr>
     </w:pPrDefault>
   </w:docDefaults>
-  <w:latentStyles w:defLockedState="0" w:defUIPriority="99" w:defSemiHidden="0" w:defUnhideWhenUsed="0" w:defQFormat="0" w:count="371">
+  <w:latentStyles w:defLockedState="0" w:defUIPriority="99" w:defSemiHidden="0" w:defUnhideWhenUsed="0" w:defQFormat="0" w:count="376">
     <w:lsdException w:name="Normal" w:uiPriority="0" w:qFormat="1"/>
     <w:lsdException w:name="heading 1" w:uiPriority="9" w:qFormat="1"/>
     <w:lsdException w:name="heading 2" w:semiHidden="1" w:uiPriority="9" w:unhideWhenUsed="1" w:qFormat="1"/>
@@ -1974,6 +1955,11 @@
     <w:lsdException w:name="List Table 5 Dark Accent 6" w:uiPriority="50"/>
     <w:lsdException w:name="List Table 6 Colorful Accent 6" w:uiPriority="51"/>
     <w:lsdException w:name="List Table 7 Colorful Accent 6" w:uiPriority="52"/>
+    <w:lsdException w:name="Mention" w:semiHidden="1" w:unhideWhenUsed="1"/>
+    <w:lsdException w:name="Smart Hyperlink" w:semiHidden="1" w:unhideWhenUsed="1"/>
+    <w:lsdException w:name="Hashtag" w:semiHidden="1" w:unhideWhenUsed="1"/>
+    <w:lsdException w:name="Unresolved Mention" w:semiHidden="1" w:unhideWhenUsed="1"/>
+    <w:lsdException w:name="Smart Link" w:semiHidden="1" w:unhideWhenUsed="1"/>
   </w:latentStyles>
   <w:style w:type="paragraph" w:default="1" w:styleId="Normal">
     <w:name w:val="Normal"/>
@@ -2093,6 +2079,18 @@
       <w:sz w:val="20"/>
       <w:szCs w:val="20"/>
       <w:lang w:eastAsia="en-GB"/>
+    </w:rPr>
+  </w:style>
+  <w:style w:type="character" w:styleId="UnresolvedMention">
+    <w:name w:val="Unresolved Mention"/>
+    <w:basedOn w:val="DefaultParagraphFont"/>
+    <w:uiPriority w:val="99"/>
+    <w:semiHidden/>
+    <w:unhideWhenUsed/>
+    <w:rsid w:val="009E053D"/>
+    <w:rPr>
+      <w:color w:val="605E5C"/>
+      <w:shd w:val="clear" w:color="auto" w:fill="E1DFDD"/>
     </w:rPr>
   </w:style>
 </w:styles>

</xml_diff>